<commit_message>
Added new python manage_schema.py
</commit_message>
<xml_diff>
--- a/Doc/Dokumentation.docx
+++ b/Doc/Dokumentation.docx
@@ -22,17 +22,8 @@
           <w:sz w:val="60"/>
           <w:szCs w:val="60"/>
         </w:rPr>
-        <w:t xml:space="preserve"> bei </w:t>
-      </w:r>
-      <w:proofErr w:type="spellStart"/>
-      <w:r>
-        <w:rPr>
-          <w:sz w:val="60"/>
-          <w:szCs w:val="60"/>
-        </w:rPr>
-        <w:t>Datev</w:t>
-      </w:r>
-      <w:proofErr w:type="spellEnd"/>
+        <w:t xml:space="preserve"> bei Datev</w:t>
+      </w:r>
     </w:p>
     <w:p>
       <w:pPr>
@@ -62,23 +53,7 @@
           <w:sz w:val="24"/>
           <w:szCs w:val="24"/>
         </w:rPr>
-        <w:t xml:space="preserve">Die </w:t>
-      </w:r>
-      <w:proofErr w:type="spellStart"/>
-      <w:r>
-        <w:rPr>
-          <w:sz w:val="24"/>
-          <w:szCs w:val="24"/>
-        </w:rPr>
-        <w:t>Datev</w:t>
-      </w:r>
-      <w:proofErr w:type="spellEnd"/>
-      <w:r>
-        <w:rPr>
-          <w:sz w:val="24"/>
-          <w:szCs w:val="24"/>
-        </w:rPr>
-        <w:t xml:space="preserve"> steht vor der </w:t>
+        <w:t xml:space="preserve">Die Datev steht vor der </w:t>
       </w:r>
       <w:r>
         <w:rPr>
@@ -99,23 +74,7 @@
           <w:sz w:val="24"/>
           <w:szCs w:val="24"/>
         </w:rPr>
-        <w:t xml:space="preserve">verschiedene Wege in den </w:t>
-      </w:r>
-      <w:proofErr w:type="spellStart"/>
-      <w:r>
-        <w:rPr>
-          <w:sz w:val="24"/>
-          <w:szCs w:val="24"/>
-        </w:rPr>
-        <w:t>Appdynamics</w:t>
-      </w:r>
-      <w:proofErr w:type="spellEnd"/>
-      <w:r>
-        <w:rPr>
-          <w:sz w:val="24"/>
-          <w:szCs w:val="24"/>
-        </w:rPr>
-        <w:t xml:space="preserve"> </w:t>
+        <w:t xml:space="preserve">verschiedene Wege in den Appdynamics </w:t>
       </w:r>
       <w:r>
         <w:rPr>
@@ -179,39 +138,14 @@
           <w:sz w:val="24"/>
           <w:szCs w:val="24"/>
         </w:rPr>
-        <w:t xml:space="preserve">aus dem Controller innerhalb des Event-Service verfügbar gemacht werden, damit die </w:t>
-      </w:r>
-      <w:proofErr w:type="spellStart"/>
-      <w:r>
-        <w:rPr>
-          <w:sz w:val="24"/>
-          <w:szCs w:val="24"/>
-        </w:rPr>
-        <w:t>Datev</w:t>
-      </w:r>
-      <w:proofErr w:type="spellEnd"/>
-      <w:r>
-        <w:rPr>
-          <w:sz w:val="24"/>
-          <w:szCs w:val="24"/>
-        </w:rPr>
-        <w:t xml:space="preserve"> diese dann über </w:t>
-      </w:r>
-      <w:proofErr w:type="spellStart"/>
-      <w:r>
-        <w:rPr>
-          <w:sz w:val="24"/>
-          <w:szCs w:val="24"/>
-        </w:rPr>
-        <w:t>Appdynamics</w:t>
-      </w:r>
-      <w:proofErr w:type="spellEnd"/>
-      <w:r>
-        <w:rPr>
-          <w:sz w:val="24"/>
-          <w:szCs w:val="24"/>
-        </w:rPr>
-        <w:t xml:space="preserve"> Dynamic Query Language abfragen kann. </w:t>
+        <w:t xml:space="preserve">aus dem Controller innerhalb des Event-Service verfügbar gemacht werden, damit die Datev diese dann über </w:t>
+      </w:r>
+      <w:r>
+        <w:rPr>
+          <w:sz w:val="24"/>
+          <w:szCs w:val="24"/>
+        </w:rPr>
+        <w:t xml:space="preserve">Appdynamics Dynamic Query Language abfragen kann. </w:t>
       </w:r>
     </w:p>
     <w:p>
@@ -745,26 +679,16 @@
           <w:szCs w:val="24"/>
           <w:lang w:val="en-US"/>
         </w:rPr>
-        <w:t xml:space="preserve">N </w:t>
-      </w:r>
-      <w:proofErr w:type="spellStart"/>
+        <w:t>N M</w:t>
+      </w:r>
       <w:r>
         <w:rPr>
           <w:sz w:val="24"/>
           <w:szCs w:val="24"/>
           <w:lang w:val="en-US"/>
         </w:rPr>
-        <w:t>M</w:t>
-      </w:r>
-      <w:r>
-        <w:rPr>
-          <w:sz w:val="24"/>
-          <w:szCs w:val="24"/>
-          <w:lang w:val="en-US"/>
-        </w:rPr>
         <w:t>etriken</w:t>
       </w:r>
-      <w:proofErr w:type="spellEnd"/>
     </w:p>
     <w:p>
       <w:pPr>
@@ -785,25 +709,7 @@
           <w:szCs w:val="24"/>
           <w:lang w:val="en-US"/>
         </w:rPr>
-        <w:t xml:space="preserve">Ein Thread pro </w:t>
-      </w:r>
-      <w:proofErr w:type="spellStart"/>
-      <w:r>
-        <w:rPr>
-          <w:sz w:val="24"/>
-          <w:szCs w:val="24"/>
-          <w:lang w:val="en-US"/>
-        </w:rPr>
-        <w:t>Metrik-Typ</w:t>
-      </w:r>
-      <w:proofErr w:type="spellEnd"/>
-      <w:r>
-        <w:rPr>
-          <w:sz w:val="24"/>
-          <w:szCs w:val="24"/>
-          <w:lang w:val="en-US"/>
-        </w:rPr>
-        <w:t xml:space="preserve"> (Wie Calls per Minute)</w:t>
+        <w:t>Ein Thread pro Metrik-Typ (Wie Calls per Minute)</w:t>
       </w:r>
     </w:p>
     <w:p>
@@ -838,38 +744,6 @@
     </w:p>
     <w:p>
       <w:pPr>
-        <w:rPr>
-          <w:sz w:val="24"/>
-          <w:szCs w:val="24"/>
-        </w:rPr>
-      </w:pPr>
-    </w:p>
-    <w:p>
-      <w:pPr>
-        <w:rPr>
-          <w:sz w:val="24"/>
-          <w:szCs w:val="24"/>
-        </w:rPr>
-      </w:pPr>
-    </w:p>
-    <w:p>
-      <w:pPr>
-        <w:rPr>
-          <w:sz w:val="24"/>
-          <w:szCs w:val="24"/>
-        </w:rPr>
-      </w:pPr>
-    </w:p>
-    <w:p>
-      <w:pPr>
-        <w:rPr>
-          <w:sz w:val="24"/>
-          <w:szCs w:val="24"/>
-        </w:rPr>
-      </w:pPr>
-    </w:p>
-    <w:p>
-      <w:pPr>
         <w:pStyle w:val="berschrift2"/>
       </w:pPr>
       <w:r>
@@ -889,13 +763,8 @@
       <w:r>
         <w:t xml:space="preserve">zur </w:t>
       </w:r>
-      <w:proofErr w:type="spellStart"/>
-      <w:r>
-        <w:t>Appdynamics</w:t>
-      </w:r>
-      <w:proofErr w:type="spellEnd"/>
-      <w:r>
-        <w:t xml:space="preserve"> </w:t>
+      <w:r>
+        <w:t xml:space="preserve">Appdynamics </w:t>
       </w:r>
       <w:r>
         <w:t>Plattform</w:t>
@@ -930,15 +799,7 @@
         <w:t>X-Events-API-Key</w:t>
       </w:r>
       <w:r>
-        <w:t xml:space="preserve"> bezeichnet ist gegenüber dem Eventservice autorisieren. </w:t>
-      </w:r>
-      <w:proofErr w:type="gramStart"/>
-      <w:r>
-        <w:t>Das anlegen</w:t>
-      </w:r>
-      <w:proofErr w:type="gramEnd"/>
-      <w:r>
-        <w:t xml:space="preserve"> eines solchen Schlüssels ist hier beschrieben: </w:t>
+        <w:t xml:space="preserve"> bezeichnet ist gegenüber dem Eventservice autorisieren. Das anlegen eines solchen Schlüssels ist hier beschrieben: </w:t>
       </w:r>
       <w:hyperlink r:id="rId6" w:history="1">
         <w:r>
@@ -955,39 +816,7 @@
         <w:t>Wie bereits im vorherigen Abschnitt erläutert, können wir unsere eigene Datenstruktur im Event-Service hinterlegen, dass bedeutet</w:t>
       </w:r>
       <w:r>
-        <w:t xml:space="preserve">: Wir können die Anzahl der Felder definieren und welches Feld welchen Datentypen hat. Dabei werden die folgenden Datentypen unterstützt: String, Integer, </w:t>
-      </w:r>
-      <w:proofErr w:type="spellStart"/>
-      <w:r>
-        <w:t>Float</w:t>
-      </w:r>
-      <w:proofErr w:type="spellEnd"/>
-      <w:r>
-        <w:t xml:space="preserve">, Boolean, Date (ISO 8601 </w:t>
-      </w:r>
-      <w:proofErr w:type="spellStart"/>
-      <w:r>
-        <w:t>format</w:t>
-      </w:r>
-      <w:proofErr w:type="spellEnd"/>
-      <w:r>
-        <w:t xml:space="preserve"> oder UNIX </w:t>
-      </w:r>
-      <w:proofErr w:type="spellStart"/>
-      <w:r>
-        <w:t>epoch</w:t>
-      </w:r>
-      <w:proofErr w:type="spellEnd"/>
-      <w:r>
-        <w:t xml:space="preserve"> date </w:t>
-      </w:r>
-      <w:proofErr w:type="spellStart"/>
-      <w:r>
-        <w:t>format</w:t>
-      </w:r>
-      <w:proofErr w:type="spellEnd"/>
-      <w:r>
-        <w:t>).</w:t>
+        <w:t>: Wir können die Anzahl der Felder definieren und welches Feld welchen Datentypen hat. Dabei werden die folgenden Datentypen unterstützt: String, Integer, Float, Boolean, Date (ISO 8601 format oder UNIX epoch date format).</w:t>
       </w:r>
     </w:p>
     <w:p>
@@ -1054,14 +883,8 @@
           <w:numId w:val="1"/>
         </w:numPr>
       </w:pPr>
-      <w:proofErr w:type="spellStart"/>
-      <w:r>
-        <w:lastRenderedPageBreak/>
-        <w:t>DataCollectionDate</w:t>
-      </w:r>
-      <w:proofErr w:type="spellEnd"/>
-      <w:r>
-        <w:t xml:space="preserve"> (Date)</w:t>
+      <w:r>
+        <w:t>DataCollectionDate (Date)</w:t>
       </w:r>
       <w:r>
         <w:t xml:space="preserve"> – Wann wurde der Wer</w:t>
@@ -1081,39 +904,17 @@
           <w:lang w:val="en-US"/>
         </w:rPr>
       </w:pPr>
-      <w:proofErr w:type="spellStart"/>
       <w:r>
         <w:rPr>
           <w:lang w:val="en-US"/>
         </w:rPr>
-        <w:t>Metrictyp</w:t>
-      </w:r>
-      <w:proofErr w:type="spellEnd"/>
+        <w:t>Metrictyp (String)</w:t>
+      </w:r>
       <w:r>
         <w:rPr>
           <w:lang w:val="en-US"/>
         </w:rPr>
-        <w:t xml:space="preserve"> (String)</w:t>
-      </w:r>
-      <w:r>
-        <w:rPr>
-          <w:lang w:val="en-US"/>
-        </w:rPr>
-        <w:t xml:space="preserve"> – </w:t>
-      </w:r>
-      <w:proofErr w:type="spellStart"/>
-      <w:r>
-        <w:rPr>
-          <w:lang w:val="en-US"/>
-        </w:rPr>
-        <w:t>Infrastructur</w:t>
-      </w:r>
-      <w:proofErr w:type="spellEnd"/>
-      <w:r>
-        <w:rPr>
-          <w:lang w:val="en-US"/>
-        </w:rPr>
-        <w:t>/Application/L</w:t>
+        <w:t xml:space="preserve"> – Infrastructur/Application/L</w:t>
       </w:r>
       <w:r>
         <w:rPr>
@@ -1130,13 +931,8 @@
           <w:numId w:val="1"/>
         </w:numPr>
       </w:pPr>
-      <w:proofErr w:type="spellStart"/>
-      <w:r>
-        <w:t>Metricpath</w:t>
-      </w:r>
-      <w:proofErr w:type="spellEnd"/>
-      <w:r>
-        <w:t xml:space="preserve"> (String) – sollte evtl. Wei</w:t>
+      <w:r>
+        <w:t>Metricpath (String) – sollte evtl. Wei</w:t>
       </w:r>
       <w:r>
         <w:t>tgehend aufgeteilt werden, damit man besser aggregieren kann</w:t>
@@ -1150,13 +946,8 @@
           <w:numId w:val="1"/>
         </w:numPr>
       </w:pPr>
-      <w:proofErr w:type="spellStart"/>
-      <w:r>
-        <w:t>Metricvalue</w:t>
-      </w:r>
-      <w:proofErr w:type="spellEnd"/>
-      <w:r>
-        <w:t xml:space="preserve"> (</w:t>
+      <w:r>
+        <w:t>Metricvalue (</w:t>
       </w:r>
       <w:r>
         <w:t>noch nicht klar)</w:t>
@@ -1165,26 +956,11 @@
     <w:p/>
     <w:p>
       <w:r>
-        <w:t xml:space="preserve">Ein wesentlicher Punkt dieser Struktur ist das 5 Feld – der </w:t>
-      </w:r>
-      <w:proofErr w:type="spellStart"/>
-      <w:r>
-        <w:t>Metricpath</w:t>
-      </w:r>
-      <w:proofErr w:type="spellEnd"/>
-      <w:r>
-        <w:t xml:space="preserve">. Denn zum </w:t>
-      </w:r>
-      <w:r>
-        <w:t xml:space="preserve">einfachen aggregieren, empfiehlt es sich hier keine Strukturen der Art </w:t>
-      </w:r>
-      <w:proofErr w:type="gramStart"/>
-      <w:r>
-        <w:t>„..</w:t>
-      </w:r>
-      <w:proofErr w:type="gramEnd"/>
-      <w:r>
-        <w:t>|..|..“ zuzulassen, da dieser schwerer in den Abfragen adressiert werden können.</w:t>
+        <w:lastRenderedPageBreak/>
+        <w:t xml:space="preserve">Ein wesentlicher Punkt dieser Struktur ist das 5 Feld – der Metricpath. Denn zum </w:t>
+      </w:r>
+      <w:r>
+        <w:t>einfachen aggregieren, empfiehlt es sich hier keine Strukturen der Art „..|..|..“ zuzulassen, da dieser schwerer in den Abfragen adressiert werden können.</w:t>
       </w:r>
     </w:p>
     <w:p>
@@ -1199,11 +975,149 @@
     </w:p>
     <w:p>
       <w:pPr>
-        <w:rPr>
-          <w:sz w:val="24"/>
-          <w:szCs w:val="24"/>
-        </w:rPr>
-      </w:pPr>
+        <w:pStyle w:val="berschrift2"/>
+      </w:pPr>
+      <w:r>
+        <w:t>Technische Implementierungsdetails</w:t>
+      </w:r>
+    </w:p>
+    <w:p>
+      <w:pPr>
+        <w:rPr>
+          <w:sz w:val="24"/>
+          <w:szCs w:val="24"/>
+        </w:rPr>
+      </w:pPr>
+    </w:p>
+    <w:p>
+      <w:pPr>
+        <w:rPr>
+          <w:sz w:val="24"/>
+          <w:szCs w:val="24"/>
+        </w:rPr>
+      </w:pPr>
+      <w:r>
+        <w:rPr>
+          <w:sz w:val="24"/>
+          <w:szCs w:val="24"/>
+        </w:rPr>
+        <w:t xml:space="preserve">Um die Synchronisierung der APIs jede Minute durch zu führen, wird </w:t>
+      </w:r>
+      <w:r>
+        <w:rPr>
+          <w:sz w:val="24"/>
+          <w:szCs w:val="24"/>
+        </w:rPr>
+        <w:t xml:space="preserve">in </w:t>
+      </w:r>
+      <w:r>
+        <w:rPr>
+          <w:sz w:val="24"/>
+          <w:szCs w:val="24"/>
+        </w:rPr>
+        <w:t xml:space="preserve">Python </w:t>
+      </w:r>
+      <w:r>
+        <w:rPr>
+          <w:sz w:val="24"/>
+          <w:szCs w:val="24"/>
+        </w:rPr>
+        <w:t xml:space="preserve">das Paket </w:t>
+      </w:r>
+      <w:r>
+        <w:rPr>
+          <w:b/>
+          <w:bCs/>
+          <w:sz w:val="24"/>
+          <w:szCs w:val="24"/>
+        </w:rPr>
+        <w:t>sched</w:t>
+      </w:r>
+      <w:r>
+        <w:rPr>
+          <w:b/>
+          <w:bCs/>
+          <w:sz w:val="24"/>
+          <w:szCs w:val="24"/>
+        </w:rPr>
+        <w:t xml:space="preserve"> </w:t>
+      </w:r>
+      <w:r>
+        <w:rPr>
+          <w:sz w:val="24"/>
+          <w:szCs w:val="24"/>
+        </w:rPr>
+        <w:t>verwendet.</w:t>
+      </w:r>
+      <w:r>
+        <w:rPr>
+          <w:b/>
+          <w:bCs/>
+          <w:sz w:val="24"/>
+          <w:szCs w:val="24"/>
+        </w:rPr>
+        <w:t xml:space="preserve"> </w:t>
+      </w:r>
+      <w:r>
+        <w:rPr>
+          <w:sz w:val="24"/>
+          <w:szCs w:val="24"/>
+        </w:rPr>
+        <w:t xml:space="preserve">Dieses </w:t>
+      </w:r>
+      <w:r>
+        <w:rPr>
+          <w:sz w:val="24"/>
+          <w:szCs w:val="24"/>
+        </w:rPr>
+        <w:t>ist so konfiguriert</w:t>
+      </w:r>
+      <w:r>
+        <w:rPr>
+          <w:sz w:val="24"/>
+          <w:szCs w:val="24"/>
+        </w:rPr>
+        <w:t xml:space="preserve">, dass jede Minute die Methode </w:t>
+      </w:r>
+      <w:r>
+        <w:rPr>
+          <w:b/>
+          <w:bCs/>
+          <w:sz w:val="24"/>
+          <w:szCs w:val="24"/>
+        </w:rPr>
+        <w:t>process_all_metrics</w:t>
+      </w:r>
+      <w:r>
+        <w:rPr>
+          <w:sz w:val="24"/>
+          <w:szCs w:val="24"/>
+        </w:rPr>
+        <w:t xml:space="preserve"> aufgerufen wird.</w:t>
+      </w:r>
+    </w:p>
+    <w:p>
+      <w:pPr>
+        <w:rPr>
+          <w:sz w:val="24"/>
+          <w:szCs w:val="24"/>
+        </w:rPr>
+      </w:pPr>
+    </w:p>
+    <w:p>
+      <w:pPr>
+        <w:rPr>
+          <w:sz w:val="24"/>
+          <w:szCs w:val="24"/>
+        </w:rPr>
+      </w:pPr>
+      <w:r>
+        <w:rPr>
+          <w:sz w:val="24"/>
+          <w:szCs w:val="24"/>
+        </w:rPr>
+        <w:t>Falls dieser Aufruf länger als 1 Minute dauert, dann wird der zweite Aufruf direkt dann gestartet, wenn der erste fertig ist.</w:t>
+      </w:r>
     </w:p>
     <w:sectPr>
       <w:pgSz w:w="11906" w:h="16838"/>

</xml_diff>